<commit_message>
Fix metric in getForecastForNextDays
</commit_message>
<xml_diff>
--- a/AI1-LD-gr1-Gajda-Bartosz.docx
+++ b/AI1-LD-gr1-Gajda-Bartosz.docx
@@ -1108,7 +1108,7 @@
             <w:noProof/>
             <w:webHidden/>
           </w:rPr>
-          <w:t>4</w:t>
+          <w:t>5</w:t>
         </w:r>
         <w:r>
           <w:rPr>
@@ -1616,19 +1616,7 @@
           <w:rPr>
             <w:rStyle w:val="Hipercze"/>
           </w:rPr>
-          <w:t>https://openweathermap.o</w:t>
-        </w:r>
-        <w:r>
-          <w:rPr>
-            <w:rStyle w:val="Hipercze"/>
-          </w:rPr>
-          <w:t>r</w:t>
-        </w:r>
-        <w:r>
-          <w:rPr>
-            <w:rStyle w:val="Hipercze"/>
-          </w:rPr>
-          <w:t>g/current</w:t>
+          <w:t>https://openweathermap.org/current</w:t>
         </w:r>
       </w:hyperlink>
       <w:r>
@@ -1651,19 +1639,7 @@
           <w:rPr>
             <w:rStyle w:val="Hipercze"/>
           </w:rPr>
-          <w:t>htt</w:t>
-        </w:r>
-        <w:r>
-          <w:rPr>
-            <w:rStyle w:val="Hipercze"/>
-          </w:rPr>
-          <w:t>p</w:t>
-        </w:r>
-        <w:r>
-          <w:rPr>
-            <w:rStyle w:val="Hipercze"/>
-          </w:rPr>
-          <w:t>s://openweathermap.org/forecast5</w:t>
+          <w:t>https://openweathermap.org/forecast5</w:t>
         </w:r>
       </w:hyperlink>
       <w:r>
@@ -1722,21 +1698,7 @@
             <w:rStyle w:val="Hipercze"/>
             <w:lang w:val="pl-PL"/>
           </w:rPr>
-          <w:t>https://www.</w:t>
-        </w:r>
-        <w:r>
-          <w:rPr>
-            <w:rStyle w:val="Hipercze"/>
-            <w:lang w:val="pl-PL"/>
-          </w:rPr>
-          <w:t>y</w:t>
-        </w:r>
-        <w:r>
-          <w:rPr>
-            <w:rStyle w:val="Hipercze"/>
-            <w:lang w:val="pl-PL"/>
-          </w:rPr>
-          <w:t>outube.com/watch?v=WoKp2qDFxKk</w:t>
+          <w:t>https://www.youtube.com/watch?v=WoKp2qDFxKk</w:t>
         </w:r>
       </w:hyperlink>
       <w:r>
@@ -1901,21 +1863,13 @@
       <w:pPr>
         <w:pStyle w:val="Zadanie"/>
       </w:pPr>
-    </w:p>
-    <w:p>
-      <w:pPr>
-        <w:pStyle w:val="Zadanie"/>
-      </w:pPr>
-      <w:r>
-        <w:rPr>
-          <w:noProof/>
-        </w:rPr>
+      <w:r>
         <w:lastRenderedPageBreak/>
         <w:drawing>
-          <wp:inline distT="0" distB="0" distL="0" distR="0" wp14:anchorId="5C779CD8" wp14:editId="73C8F803">
-            <wp:extent cx="6645910" cy="3487420"/>
+          <wp:inline distT="0" distB="0" distL="0" distR="0" wp14:anchorId="57F25243" wp14:editId="14DDB3B3">
+            <wp:extent cx="6645910" cy="3506470"/>
             <wp:effectExtent l="0" t="0" r="2540" b="0"/>
-            <wp:docPr id="1428507394" name="Obraz 1"/>
+            <wp:docPr id="1018178001" name="Obraz 1"/>
             <wp:cNvGraphicFramePr>
               <a:graphicFrameLocks xmlns:a="http://schemas.openxmlformats.org/drawingml/2006/main" noChangeAspect="1"/>
             </wp:cNvGraphicFramePr>
@@ -1923,7 +1877,7 @@
               <a:graphicData uri="http://schemas.openxmlformats.org/drawingml/2006/picture">
                 <pic:pic xmlns:pic="http://schemas.openxmlformats.org/drawingml/2006/picture">
                   <pic:nvPicPr>
-                    <pic:cNvPr id="1428507394" name=""/>
+                    <pic:cNvPr id="1018178001" name=""/>
                     <pic:cNvPicPr/>
                   </pic:nvPicPr>
                   <pic:blipFill>
@@ -1935,7 +1889,7 @@
                   <pic:spPr>
                     <a:xfrm>
                       <a:off x="0" y="0"/>
-                      <a:ext cx="6645910" cy="3487420"/>
+                      <a:ext cx="6645910" cy="3506470"/>
                     </a:xfrm>
                     <a:prstGeom prst="rect">
                       <a:avLst/>
@@ -1947,6 +1901,11 @@
           </wp:inline>
         </w:drawing>
       </w:r>
+    </w:p>
+    <w:p>
+      <w:pPr>
+        <w:pStyle w:val="Zadanie"/>
+      </w:pPr>
       <w:r>
         <w:rPr>
           <w:noProof/>
@@ -2133,6 +2092,9 @@
         <w:pStyle w:val="Zadanie"/>
       </w:pPr>
       <w:r>
+        <w:rPr>
+          <w:noProof/>
+        </w:rPr>
         <w:drawing>
           <wp:inline distT="0" distB="0" distL="0" distR="0" wp14:anchorId="35A3AF0E" wp14:editId="67E3710B">
             <wp:extent cx="6645910" cy="411480"/>
@@ -2263,11 +2225,12 @@
         <w:rPr>
           <w:noProof/>
         </w:rPr>
+        <w:lastRenderedPageBreak/>
         <w:drawing>
-          <wp:inline distT="0" distB="0" distL="0" distR="0" wp14:anchorId="5EE3D48E" wp14:editId="655E28A5">
-            <wp:extent cx="6645910" cy="592455"/>
-            <wp:effectExtent l="0" t="0" r="2540" b="0"/>
-            <wp:docPr id="1026646349" name="Obraz 1"/>
+          <wp:inline distT="0" distB="0" distL="0" distR="0" wp14:anchorId="7830FA48" wp14:editId="0CD6E73A">
+            <wp:extent cx="6645910" cy="1160145"/>
+            <wp:effectExtent l="0" t="0" r="2540" b="1905"/>
+            <wp:docPr id="2021746513" name="Obraz 1"/>
             <wp:cNvGraphicFramePr>
               <a:graphicFrameLocks xmlns:a="http://schemas.openxmlformats.org/drawingml/2006/main" noChangeAspect="1"/>
             </wp:cNvGraphicFramePr>
@@ -2275,7 +2238,7 @@
               <a:graphicData uri="http://schemas.openxmlformats.org/drawingml/2006/picture">
                 <pic:pic xmlns:pic="http://schemas.openxmlformats.org/drawingml/2006/picture">
                   <pic:nvPicPr>
-                    <pic:cNvPr id="1026646349" name=""/>
+                    <pic:cNvPr id="2021746513" name=""/>
                     <pic:cNvPicPr/>
                   </pic:nvPicPr>
                   <pic:blipFill>
@@ -2287,7 +2250,7 @@
                   <pic:spPr>
                     <a:xfrm>
                       <a:off x="0" y="0"/>
-                      <a:ext cx="6645910" cy="592455"/>
+                      <a:ext cx="6645910" cy="1160145"/>
                     </a:xfrm>
                     <a:prstGeom prst="rect">
                       <a:avLst/>
@@ -2339,6 +2302,9 @@
         <w:pStyle w:val="Zadanie"/>
       </w:pPr>
       <w:r>
+        <w:rPr>
+          <w:noProof/>
+        </w:rPr>
         <w:drawing>
           <wp:inline distT="0" distB="0" distL="0" distR="0" wp14:anchorId="3DF9735C" wp14:editId="476C38AE">
             <wp:extent cx="6645910" cy="920750"/>
@@ -2460,14 +2426,11 @@
         <w:pStyle w:val="Zadanie"/>
       </w:pPr>
       <w:r>
-        <w:rPr>
-          <w:noProof/>
-        </w:rPr>
         <w:drawing>
-          <wp:inline distT="0" distB="0" distL="0" distR="0" wp14:anchorId="46D871B1" wp14:editId="6DF25F87">
-            <wp:extent cx="6645910" cy="3487420"/>
+          <wp:inline distT="0" distB="0" distL="0" distR="0" wp14:anchorId="59A12B80" wp14:editId="7F7DF442">
+            <wp:extent cx="6645910" cy="3506470"/>
             <wp:effectExtent l="0" t="0" r="2540" b="0"/>
-            <wp:docPr id="617345522" name="Obraz 617345522"/>
+            <wp:docPr id="1046861041" name="Obraz 1"/>
             <wp:cNvGraphicFramePr>
               <a:graphicFrameLocks xmlns:a="http://schemas.openxmlformats.org/drawingml/2006/main" noChangeAspect="1"/>
             </wp:cNvGraphicFramePr>
@@ -2475,7 +2438,7 @@
               <a:graphicData uri="http://schemas.openxmlformats.org/drawingml/2006/picture">
                 <pic:pic xmlns:pic="http://schemas.openxmlformats.org/drawingml/2006/picture">
                   <pic:nvPicPr>
-                    <pic:cNvPr id="1428507394" name=""/>
+                    <pic:cNvPr id="1046861041" name=""/>
                     <pic:cNvPicPr/>
                   </pic:nvPicPr>
                   <pic:blipFill>
@@ -2487,7 +2450,7 @@
                   <pic:spPr>
                     <a:xfrm>
                       <a:off x="0" y="0"/>
-                      <a:ext cx="6645910" cy="3487420"/>
+                      <a:ext cx="6645910" cy="3506470"/>
                     </a:xfrm>
                     <a:prstGeom prst="rect">
                       <a:avLst/>
@@ -2597,6 +2560,7 @@
       </w:pPr>
       <w:bookmarkStart w:id="11" w:name="_Toc150851850"/>
       <w:r>
+        <w:lastRenderedPageBreak/>
         <w:t>Commit projektu do GIT</w:t>
       </w:r>
       <w:bookmarkEnd w:id="10"/>
@@ -2669,7 +2633,6 @@
         <w:pStyle w:val="Zadanie"/>
       </w:pPr>
       <w:r>
-        <w:lastRenderedPageBreak/>
         <w:t xml:space="preserve">Podaj link do brancha </w:t>
       </w:r>
       <w:r>
@@ -5435,15 +5398,6 @@
 </file>
 
 <file path=customXml/item1.xml><?xml version="1.0" encoding="utf-8"?>
-<?mso-contentType ?>
-<FormTemplates xmlns="http://schemas.microsoft.com/sharepoint/v3/contenttype/forms">
-  <Display>DocumentLibraryForm</Display>
-  <Edit>DocumentLibraryForm</Edit>
-  <New>DocumentLibraryForm</New>
-</FormTemplates>
-</file>
-
-<file path=customXml/item2.xml><?xml version="1.0" encoding="utf-8"?>
 <ct:contentTypeSchema xmlns:ct="http://schemas.microsoft.com/office/2006/metadata/contentType" xmlns:ma="http://schemas.microsoft.com/office/2006/metadata/properties/metaAttributes" ct:_="" ma:_="" ma:contentTypeName="Dokument" ma:contentTypeID="0x010100DB6AC860F7432F43A37922251825565C" ma:contentTypeVersion="4" ma:contentTypeDescription="Utwórz nowy dokument." ma:contentTypeScope="" ma:versionID="0bb44dd8e03cf6e4d2ae3b7067024e52">
   <xsd:schema xmlns:xsd="http://www.w3.org/2001/XMLSchema" xmlns:xs="http://www.w3.org/2001/XMLSchema" xmlns:p="http://schemas.microsoft.com/office/2006/metadata/properties" xmlns:ns2="f9cb3b9c-0feb-41fc-ab31-21dd02fdd58e" targetNamespace="http://schemas.microsoft.com/office/2006/metadata/properties" ma:root="true" ma:fieldsID="c29a22f2fe313e64bfeb420d606a9aba" ns2:_="">
     <xsd:import namespace="f9cb3b9c-0feb-41fc-ab31-21dd02fdd58e"/>
@@ -5587,7 +5541,20 @@
 </ct:contentTypeSchema>
 </file>
 
+<file path=customXml/item2.xml><?xml version="1.0" encoding="utf-8"?>
+<?mso-contentType ?>
+<FormTemplates xmlns="http://schemas.microsoft.com/sharepoint/v3/contenttype/forms">
+  <Display>DocumentLibraryForm</Display>
+  <Edit>DocumentLibraryForm</Edit>
+  <New>DocumentLibraryForm</New>
+</FormTemplates>
+</file>
+
 <file path=customXml/item3.xml><?xml version="1.0" encoding="utf-8"?>
+<b:Sources xmlns:b="http://schemas.openxmlformats.org/officeDocument/2006/bibliography" xmlns="http://schemas.openxmlformats.org/officeDocument/2006/bibliography" SelectedStyle="\APASixthEditionOfficeOnline.xsl" StyleName="APA" Version="6"/>
+</file>
+
+<file path=customXml/item4.xml><?xml version="1.0" encoding="utf-8"?>
 <p:properties xmlns:p="http://schemas.microsoft.com/office/2006/metadata/properties" xmlns:xsi="http://www.w3.org/2001/XMLSchema-instance" xmlns:pc="http://schemas.microsoft.com/office/infopath/2007/PartnerControls">
   <documentManagement>
     <ReferenceId xmlns="f9cb3b9c-0feb-41fc-ab31-21dd02fdd58e" xsi:nil="true"/>
@@ -5595,19 +5562,7 @@
 </p:properties>
 </file>
 
-<file path=customXml/item4.xml><?xml version="1.0" encoding="utf-8"?>
-<b:Sources xmlns:b="http://schemas.openxmlformats.org/officeDocument/2006/bibliography" xmlns="http://schemas.openxmlformats.org/officeDocument/2006/bibliography" SelectedStyle="\APASixthEditionOfficeOnline.xsl" StyleName="APA" Version="6"/>
-</file>
-
 <file path=customXml/itemProps1.xml><?xml version="1.0" encoding="utf-8"?>
-<ds:datastoreItem xmlns:ds="http://schemas.openxmlformats.org/officeDocument/2006/customXml" ds:itemID="{64884A2E-4C1A-4A32-BAEF-06E108F853D3}">
-  <ds:schemaRefs>
-    <ds:schemaRef ds:uri="http://schemas.microsoft.com/sharepoint/v3/contenttype/forms"/>
-  </ds:schemaRefs>
-</ds:datastoreItem>
-</file>
-
-<file path=customXml/itemProps2.xml><?xml version="1.0" encoding="utf-8"?>
 <ds:datastoreItem xmlns:ds="http://schemas.openxmlformats.org/officeDocument/2006/customXml" ds:itemID="{46B2ED5D-4D3D-418A-B842-10D4461DD66F}">
   <ds:schemaRefs>
     <ds:schemaRef ds:uri="http://schemas.microsoft.com/office/2006/metadata/contentType"/>
@@ -5625,7 +5580,23 @@
 </ds:datastoreItem>
 </file>
 
+<file path=customXml/itemProps2.xml><?xml version="1.0" encoding="utf-8"?>
+<ds:datastoreItem xmlns:ds="http://schemas.openxmlformats.org/officeDocument/2006/customXml" ds:itemID="{64884A2E-4C1A-4A32-BAEF-06E108F853D3}">
+  <ds:schemaRefs>
+    <ds:schemaRef ds:uri="http://schemas.microsoft.com/sharepoint/v3/contenttype/forms"/>
+  </ds:schemaRefs>
+</ds:datastoreItem>
+</file>
+
 <file path=customXml/itemProps3.xml><?xml version="1.0" encoding="utf-8"?>
+<ds:datastoreItem xmlns:ds="http://schemas.openxmlformats.org/officeDocument/2006/customXml" ds:itemID="{7D0AD95B-5C2D-47ED-95C0-987634CE19FD}">
+  <ds:schemaRefs>
+    <ds:schemaRef ds:uri="http://schemas.openxmlformats.org/officeDocument/2006/bibliography"/>
+  </ds:schemaRefs>
+</ds:datastoreItem>
+</file>
+
+<file path=customXml/itemProps4.xml><?xml version="1.0" encoding="utf-8"?>
 <ds:datastoreItem xmlns:ds="http://schemas.openxmlformats.org/officeDocument/2006/customXml" ds:itemID="{5A09EBB4-7882-43FE-8A14-0D36BE6979BC}">
   <ds:schemaRefs>
     <ds:schemaRef ds:uri="http://schemas.microsoft.com/office/2006/metadata/properties"/>
@@ -5633,12 +5604,4 @@
     <ds:schemaRef ds:uri="f9cb3b9c-0feb-41fc-ab31-21dd02fdd58e"/>
   </ds:schemaRefs>
 </ds:datastoreItem>
-</file>
-
-<file path=customXml/itemProps4.xml><?xml version="1.0" encoding="utf-8"?>
-<ds:datastoreItem xmlns:ds="http://schemas.openxmlformats.org/officeDocument/2006/customXml" ds:itemID="{7D0AD95B-5C2D-47ED-95C0-987634CE19FD}">
-  <ds:schemaRefs>
-    <ds:schemaRef ds:uri="http://schemas.openxmlformats.org/officeDocument/2006/bibliography"/>
-  </ds:schemaRefs>
-</ds:datastoreItem>
 </file>
</xml_diff>